<commit_message>
nop bai tap 1/3 sua2
</commit_message>
<xml_diff>
--- a/module 1/ss3_ma_gia_va_luu_do/bai_tap/ThuatToanCoCauTrucDieuKien.docx
+++ b/module 1/ss3_ma_gia_va_luu_do/bai_tap/ThuatToanCoCauTrucDieuKien.docx
@@ -31,7 +31,7 @@
           <wp:inline distT="0" distB="0" distL="0" distR="0">
             <wp:extent cx="5943600" cy="6356068"/>
             <wp:effectExtent l="0" t="0" r="0" b="6985"/>
-            <wp:docPr id="1" name="Picture 1" descr="D:\CodeGym\Tài liệu\TaiLieuTrienKhaiLopC0222G2\git\module 1\ss3_ma_gia_va_luu_do\bai_tap\ThuatToanCoCauTrucDieuKien.png"/>
+            <wp:docPr id="2" name="Picture 2" descr="D:\CodeGym\Tài liệu\TaiLieuTrienKhaiLopC0222G2\git\module 1\ss3_ma_gia_va_luu_do\bai_tap\ThuatToanCoCauTrucDieuKien.png"/>
             <wp:cNvGraphicFramePr>
               <a:graphicFrameLocks xmlns:a="http://schemas.openxmlformats.org/drawingml/2006/main" noChangeAspect="1"/>
             </wp:cNvGraphicFramePr>
@@ -101,6 +101,30 @@
     <w:p>
       <w:pPr>
         <w:rPr>
+          <w:sz w:val="40"/>
+          <w:szCs w:val="40"/>
+        </w:rPr>
+      </w:pPr>
+      <w:proofErr w:type="spellStart"/>
+      <w:r>
+        <w:rPr>
+          <w:sz w:val="40"/>
+          <w:szCs w:val="40"/>
+        </w:rPr>
+        <w:t>Cách</w:t>
+      </w:r>
+      <w:proofErr w:type="spellEnd"/>
+      <w:r>
+        <w:rPr>
+          <w:sz w:val="40"/>
+          <w:szCs w:val="40"/>
+        </w:rPr>
+        <w:t xml:space="preserve"> 1:</w:t>
+      </w:r>
+    </w:p>
+    <w:p>
+      <w:pPr>
+        <w:rPr>
           <w:sz w:val="28"/>
           <w:szCs w:val="28"/>
         </w:rPr>
@@ -165,29 +189,14 @@
           <w:sz w:val="28"/>
           <w:szCs w:val="28"/>
         </w:rPr>
-        <w:t>&gt;75) THEN</w:t>
-      </w:r>
-    </w:p>
-    <w:p>
-      <w:pPr>
-        <w:rPr>
-          <w:sz w:val="28"/>
-          <w:szCs w:val="28"/>
-        </w:rPr>
-      </w:pPr>
-      <w:r>
-        <w:rPr>
-          <w:sz w:val="28"/>
-          <w:szCs w:val="28"/>
-        </w:rPr>
-        <w:t xml:space="preserve">                      </w:t>
-      </w:r>
-      <w:r>
-        <w:rPr>
-          <w:sz w:val="28"/>
-          <w:szCs w:val="28"/>
-        </w:rPr>
-        <w:t xml:space="preserve"> </w:t>
+        <w:t>&gt;</w:t>
+      </w:r>
+      <w:r>
+        <w:rPr>
+          <w:sz w:val="28"/>
+          <w:szCs w:val="28"/>
+        </w:rPr>
+        <w:t>=</w:t>
       </w:r>
       <w:bookmarkStart w:id="0" w:name="_GoBack"/>
       <w:bookmarkEnd w:id="0"/>
@@ -196,6 +205,35 @@
           <w:sz w:val="28"/>
           <w:szCs w:val="28"/>
         </w:rPr>
+        <w:t>75) THEN</w:t>
+      </w:r>
+    </w:p>
+    <w:p>
+      <w:pPr>
+        <w:rPr>
+          <w:sz w:val="28"/>
+          <w:szCs w:val="28"/>
+        </w:rPr>
+      </w:pPr>
+      <w:r>
+        <w:rPr>
+          <w:sz w:val="28"/>
+          <w:szCs w:val="28"/>
+        </w:rPr>
+        <w:t xml:space="preserve">                      </w:t>
+      </w:r>
+      <w:r>
+        <w:rPr>
+          <w:sz w:val="28"/>
+          <w:szCs w:val="28"/>
+        </w:rPr>
+        <w:t xml:space="preserve"> </w:t>
+      </w:r>
+      <w:r>
+        <w:rPr>
+          <w:sz w:val="28"/>
+          <w:szCs w:val="28"/>
+        </w:rPr>
         <w:t xml:space="preserve">Output” </w:t>
       </w:r>
       <w:proofErr w:type="spellStart"/>
@@ -227,7 +265,162 @@
           <w:sz w:val="28"/>
           <w:szCs w:val="28"/>
         </w:rPr>
-        <w:t xml:space="preserve">            ELSE IF(60&lt;=</w:t>
+        <w:t xml:space="preserve">            </w:t>
+      </w:r>
+      <w:r>
+        <w:rPr>
+          <w:sz w:val="28"/>
+          <w:szCs w:val="28"/>
+        </w:rPr>
+        <w:t>End IF</w:t>
+      </w:r>
+    </w:p>
+    <w:p>
+      <w:pPr>
+        <w:rPr>
+          <w:sz w:val="28"/>
+          <w:szCs w:val="28"/>
+        </w:rPr>
+      </w:pPr>
+      <w:r>
+        <w:rPr>
+          <w:sz w:val="28"/>
+          <w:szCs w:val="28"/>
+        </w:rPr>
+        <w:t xml:space="preserve"> </w:t>
+      </w:r>
+      <w:r>
+        <w:rPr>
+          <w:sz w:val="28"/>
+          <w:szCs w:val="28"/>
+        </w:rPr>
+        <w:t xml:space="preserve">           </w:t>
+      </w:r>
+      <w:r>
+        <w:rPr>
+          <w:sz w:val="28"/>
+          <w:szCs w:val="28"/>
+        </w:rPr>
+        <w:t>IF(</w:t>
+      </w:r>
+      <w:r>
+        <w:rPr>
+          <w:sz w:val="28"/>
+          <w:szCs w:val="28"/>
+        </w:rPr>
+        <w:t>60&lt;=</w:t>
+      </w:r>
+      <w:proofErr w:type="spellStart"/>
+      <w:r>
+        <w:rPr>
+          <w:sz w:val="28"/>
+          <w:szCs w:val="28"/>
+        </w:rPr>
+        <w:t>die</w:t>
+      </w:r>
+      <w:r>
+        <w:rPr>
+          <w:sz w:val="28"/>
+          <w:szCs w:val="28"/>
+        </w:rPr>
+        <w:t>mso</w:t>
+      </w:r>
+      <w:proofErr w:type="spellEnd"/>
+      <w:r>
+        <w:rPr>
+          <w:sz w:val="28"/>
+          <w:szCs w:val="28"/>
+        </w:rPr>
+        <w:t>&lt;75</w:t>
+      </w:r>
+      <w:r>
+        <w:rPr>
+          <w:sz w:val="28"/>
+          <w:szCs w:val="28"/>
+        </w:rPr>
+        <w:t>) THEN</w:t>
+      </w:r>
+    </w:p>
+    <w:p>
+      <w:pPr>
+        <w:rPr>
+          <w:sz w:val="28"/>
+          <w:szCs w:val="28"/>
+        </w:rPr>
+      </w:pPr>
+      <w:r>
+        <w:rPr>
+          <w:sz w:val="28"/>
+          <w:szCs w:val="28"/>
+        </w:rPr>
+        <w:t xml:space="preserve">                       Output” </w:t>
+      </w:r>
+      <w:proofErr w:type="spellStart"/>
+      <w:r>
+        <w:rPr>
+          <w:sz w:val="28"/>
+          <w:szCs w:val="28"/>
+        </w:rPr>
+        <w:t>Loai</w:t>
+      </w:r>
+      <w:proofErr w:type="spellEnd"/>
+      <w:r>
+        <w:rPr>
+          <w:sz w:val="28"/>
+          <w:szCs w:val="28"/>
+        </w:rPr>
+        <w:t xml:space="preserve"> B”</w:t>
+      </w:r>
+    </w:p>
+    <w:p>
+      <w:pPr>
+        <w:rPr>
+          <w:sz w:val="28"/>
+          <w:szCs w:val="28"/>
+        </w:rPr>
+      </w:pPr>
+      <w:r>
+        <w:rPr>
+          <w:sz w:val="28"/>
+          <w:szCs w:val="28"/>
+        </w:rPr>
+        <w:t xml:space="preserve">            </w:t>
+      </w:r>
+      <w:r>
+        <w:rPr>
+          <w:sz w:val="28"/>
+          <w:szCs w:val="28"/>
+        </w:rPr>
+        <w:t>End IF</w:t>
+      </w:r>
+    </w:p>
+    <w:p>
+      <w:pPr>
+        <w:rPr>
+          <w:sz w:val="28"/>
+          <w:szCs w:val="28"/>
+        </w:rPr>
+      </w:pPr>
+      <w:r>
+        <w:rPr>
+          <w:sz w:val="28"/>
+          <w:szCs w:val="28"/>
+        </w:rPr>
+        <w:t xml:space="preserve">            </w:t>
+      </w:r>
+      <w:r>
+        <w:rPr>
+          <w:sz w:val="28"/>
+          <w:szCs w:val="28"/>
+        </w:rPr>
+        <w:t>IF(</w:t>
+      </w:r>
+      <w:r>
+        <w:rPr>
+          <w:sz w:val="28"/>
+          <w:szCs w:val="28"/>
+        </w:rPr>
+        <w:t>45&lt;=</w:t>
       </w:r>
       <w:proofErr w:type="spellStart"/>
       <w:r>
@@ -243,22 +436,29 @@
           <w:sz w:val="28"/>
           <w:szCs w:val="28"/>
         </w:rPr>
-        <w:t>&lt;75) THEN</w:t>
-      </w:r>
-    </w:p>
-    <w:p>
-      <w:pPr>
-        <w:rPr>
-          <w:sz w:val="28"/>
-          <w:szCs w:val="28"/>
-        </w:rPr>
-      </w:pPr>
-      <w:r>
-        <w:rPr>
-          <w:sz w:val="28"/>
-          <w:szCs w:val="28"/>
-        </w:rPr>
-        <w:t xml:space="preserve">                       Output” </w:t>
+        <w:t>&lt;60</w:t>
+      </w:r>
+      <w:r>
+        <w:rPr>
+          <w:sz w:val="28"/>
+          <w:szCs w:val="28"/>
+        </w:rPr>
+        <w:t>) THEN</w:t>
+      </w:r>
+    </w:p>
+    <w:p>
+      <w:pPr>
+        <w:rPr>
+          <w:sz w:val="28"/>
+          <w:szCs w:val="28"/>
+        </w:rPr>
+      </w:pPr>
+      <w:r>
+        <w:rPr>
+          <w:sz w:val="28"/>
+          <w:szCs w:val="28"/>
+        </w:rPr>
+        <w:t xml:space="preserve">                        Output” </w:t>
       </w:r>
       <w:proofErr w:type="spellStart"/>
       <w:r>
@@ -274,6 +474,462 @@
           <w:sz w:val="28"/>
           <w:szCs w:val="28"/>
         </w:rPr>
+        <w:t xml:space="preserve"> C”</w:t>
+      </w:r>
+    </w:p>
+    <w:p>
+      <w:pPr>
+        <w:rPr>
+          <w:sz w:val="28"/>
+          <w:szCs w:val="28"/>
+        </w:rPr>
+      </w:pPr>
+      <w:r>
+        <w:rPr>
+          <w:sz w:val="28"/>
+          <w:szCs w:val="28"/>
+        </w:rPr>
+        <w:t xml:space="preserve">            </w:t>
+      </w:r>
+      <w:r>
+        <w:rPr>
+          <w:sz w:val="28"/>
+          <w:szCs w:val="28"/>
+        </w:rPr>
+        <w:t>End IF</w:t>
+      </w:r>
+    </w:p>
+    <w:p>
+      <w:pPr>
+        <w:rPr>
+          <w:sz w:val="28"/>
+          <w:szCs w:val="28"/>
+        </w:rPr>
+      </w:pPr>
+      <w:r>
+        <w:rPr>
+          <w:sz w:val="28"/>
+          <w:szCs w:val="28"/>
+        </w:rPr>
+        <w:t xml:space="preserve">            </w:t>
+      </w:r>
+      <w:r>
+        <w:rPr>
+          <w:sz w:val="28"/>
+          <w:szCs w:val="28"/>
+        </w:rPr>
+        <w:t>IF(</w:t>
+      </w:r>
+      <w:r>
+        <w:rPr>
+          <w:sz w:val="28"/>
+          <w:szCs w:val="28"/>
+        </w:rPr>
+        <w:t>35&lt;=</w:t>
+      </w:r>
+      <w:proofErr w:type="spellStart"/>
+      <w:r>
+        <w:rPr>
+          <w:sz w:val="28"/>
+          <w:szCs w:val="28"/>
+        </w:rPr>
+        <w:t>diemso</w:t>
+      </w:r>
+      <w:proofErr w:type="spellEnd"/>
+      <w:r>
+        <w:rPr>
+          <w:sz w:val="28"/>
+          <w:szCs w:val="28"/>
+        </w:rPr>
+        <w:t>&lt;4</w:t>
+      </w:r>
+      <w:r>
+        <w:rPr>
+          <w:sz w:val="28"/>
+          <w:szCs w:val="28"/>
+        </w:rPr>
+        <w:t>5) THEN</w:t>
+      </w:r>
+    </w:p>
+    <w:p>
+      <w:pPr>
+        <w:rPr>
+          <w:sz w:val="28"/>
+          <w:szCs w:val="28"/>
+        </w:rPr>
+      </w:pPr>
+      <w:r>
+        <w:rPr>
+          <w:sz w:val="28"/>
+          <w:szCs w:val="28"/>
+        </w:rPr>
+        <w:t xml:space="preserve">       </w:t>
+      </w:r>
+      <w:r>
+        <w:rPr>
+          <w:sz w:val="28"/>
+          <w:szCs w:val="28"/>
+        </w:rPr>
+        <w:t xml:space="preserve">                 Output” </w:t>
+      </w:r>
+      <w:proofErr w:type="spellStart"/>
+      <w:r>
+        <w:rPr>
+          <w:sz w:val="28"/>
+          <w:szCs w:val="28"/>
+        </w:rPr>
+        <w:t>Loai</w:t>
+      </w:r>
+      <w:proofErr w:type="spellEnd"/>
+      <w:r>
+        <w:rPr>
+          <w:sz w:val="28"/>
+          <w:szCs w:val="28"/>
+        </w:rPr>
+        <w:t xml:space="preserve"> D”</w:t>
+      </w:r>
+    </w:p>
+    <w:p>
+      <w:pPr>
+        <w:rPr>
+          <w:sz w:val="28"/>
+          <w:szCs w:val="28"/>
+        </w:rPr>
+      </w:pPr>
+      <w:r>
+        <w:rPr>
+          <w:sz w:val="28"/>
+          <w:szCs w:val="28"/>
+        </w:rPr>
+        <w:t xml:space="preserve">            ELSE</w:t>
+      </w:r>
+    </w:p>
+    <w:p>
+      <w:pPr>
+        <w:rPr>
+          <w:sz w:val="28"/>
+          <w:szCs w:val="28"/>
+        </w:rPr>
+      </w:pPr>
+      <w:r>
+        <w:rPr>
+          <w:sz w:val="28"/>
+          <w:szCs w:val="28"/>
+        </w:rPr>
+        <w:t xml:space="preserve">                        </w:t>
+      </w:r>
+      <w:proofErr w:type="spellStart"/>
+      <w:proofErr w:type="gramStart"/>
+      <w:r>
+        <w:rPr>
+          <w:sz w:val="28"/>
+          <w:szCs w:val="28"/>
+        </w:rPr>
+        <w:t>Output”Loai</w:t>
+      </w:r>
+      <w:proofErr w:type="spellEnd"/>
+      <w:proofErr w:type="gramEnd"/>
+      <w:r>
+        <w:rPr>
+          <w:sz w:val="28"/>
+          <w:szCs w:val="28"/>
+        </w:rPr>
+        <w:t xml:space="preserve"> E”</w:t>
+      </w:r>
+    </w:p>
+    <w:p>
+      <w:pPr>
+        <w:rPr>
+          <w:sz w:val="28"/>
+          <w:szCs w:val="28"/>
+        </w:rPr>
+      </w:pPr>
+      <w:r>
+        <w:rPr>
+          <w:sz w:val="28"/>
+          <w:szCs w:val="28"/>
+        </w:rPr>
+        <w:t xml:space="preserve">            End IF</w:t>
+      </w:r>
+    </w:p>
+    <w:p>
+      <w:pPr>
+        <w:rPr>
+          <w:sz w:val="28"/>
+          <w:szCs w:val="28"/>
+        </w:rPr>
+      </w:pPr>
+      <w:r>
+        <w:rPr>
+          <w:sz w:val="28"/>
+          <w:szCs w:val="28"/>
+        </w:rPr>
+        <w:t>End</w:t>
+      </w:r>
+    </w:p>
+    <w:p>
+      <w:pPr>
+        <w:rPr>
+          <w:sz w:val="28"/>
+          <w:szCs w:val="28"/>
+        </w:rPr>
+      </w:pPr>
+    </w:p>
+    <w:p>
+      <w:pPr>
+        <w:rPr>
+          <w:sz w:val="40"/>
+          <w:szCs w:val="40"/>
+        </w:rPr>
+      </w:pPr>
+      <w:proofErr w:type="spellStart"/>
+      <w:r>
+        <w:rPr>
+          <w:sz w:val="40"/>
+          <w:szCs w:val="40"/>
+        </w:rPr>
+        <w:t>Cách</w:t>
+      </w:r>
+      <w:proofErr w:type="spellEnd"/>
+      <w:r>
+        <w:rPr>
+          <w:sz w:val="40"/>
+          <w:szCs w:val="40"/>
+        </w:rPr>
+        <w:t xml:space="preserve"> 2</w:t>
+      </w:r>
+      <w:r>
+        <w:rPr>
+          <w:sz w:val="40"/>
+          <w:szCs w:val="40"/>
+        </w:rPr>
+        <w:t>:</w:t>
+      </w:r>
+    </w:p>
+    <w:p>
+      <w:pPr>
+        <w:rPr>
+          <w:sz w:val="28"/>
+          <w:szCs w:val="28"/>
+        </w:rPr>
+      </w:pPr>
+      <w:r>
+        <w:rPr>
+          <w:sz w:val="28"/>
+          <w:szCs w:val="28"/>
+        </w:rPr>
+        <w:t>Begin</w:t>
+      </w:r>
+    </w:p>
+    <w:p>
+      <w:pPr>
+        <w:rPr>
+          <w:sz w:val="28"/>
+          <w:szCs w:val="28"/>
+        </w:rPr>
+      </w:pPr>
+      <w:r>
+        <w:rPr>
+          <w:sz w:val="28"/>
+          <w:szCs w:val="28"/>
+        </w:rPr>
+        <w:t xml:space="preserve">          Input </w:t>
+      </w:r>
+      <w:proofErr w:type="spellStart"/>
+      <w:r>
+        <w:rPr>
+          <w:sz w:val="28"/>
+          <w:szCs w:val="28"/>
+        </w:rPr>
+        <w:t>diemso</w:t>
+      </w:r>
+      <w:proofErr w:type="spellEnd"/>
+    </w:p>
+    <w:p>
+      <w:pPr>
+        <w:rPr>
+          <w:sz w:val="28"/>
+          <w:szCs w:val="28"/>
+        </w:rPr>
+      </w:pPr>
+      <w:r>
+        <w:rPr>
+          <w:sz w:val="28"/>
+          <w:szCs w:val="28"/>
+        </w:rPr>
+        <w:lastRenderedPageBreak/>
+        <w:t xml:space="preserve">            IF (</w:t>
+      </w:r>
+      <w:proofErr w:type="spellStart"/>
+      <w:r>
+        <w:rPr>
+          <w:sz w:val="28"/>
+          <w:szCs w:val="28"/>
+        </w:rPr>
+        <w:t>diemso</w:t>
+      </w:r>
+      <w:proofErr w:type="spellEnd"/>
+      <w:r>
+        <w:rPr>
+          <w:sz w:val="28"/>
+          <w:szCs w:val="28"/>
+        </w:rPr>
+        <w:t>&gt;75) THEN</w:t>
+      </w:r>
+    </w:p>
+    <w:p>
+      <w:pPr>
+        <w:rPr>
+          <w:sz w:val="28"/>
+          <w:szCs w:val="28"/>
+        </w:rPr>
+      </w:pPr>
+      <w:r>
+        <w:rPr>
+          <w:sz w:val="28"/>
+          <w:szCs w:val="28"/>
+        </w:rPr>
+        <w:t xml:space="preserve">                      </w:t>
+      </w:r>
+      <w:r>
+        <w:rPr>
+          <w:sz w:val="28"/>
+          <w:szCs w:val="28"/>
+        </w:rPr>
+        <w:t xml:space="preserve"> </w:t>
+      </w:r>
+      <w:r>
+        <w:rPr>
+          <w:sz w:val="28"/>
+          <w:szCs w:val="28"/>
+        </w:rPr>
+        <w:t xml:space="preserve">Output” </w:t>
+      </w:r>
+      <w:proofErr w:type="spellStart"/>
+      <w:r>
+        <w:rPr>
+          <w:sz w:val="28"/>
+          <w:szCs w:val="28"/>
+        </w:rPr>
+        <w:t>Loai</w:t>
+      </w:r>
+      <w:proofErr w:type="spellEnd"/>
+      <w:r>
+        <w:rPr>
+          <w:sz w:val="28"/>
+          <w:szCs w:val="28"/>
+        </w:rPr>
+        <w:t xml:space="preserve"> A”</w:t>
+      </w:r>
+    </w:p>
+    <w:p>
+      <w:pPr>
+        <w:rPr>
+          <w:sz w:val="28"/>
+          <w:szCs w:val="28"/>
+        </w:rPr>
+      </w:pPr>
+      <w:r>
+        <w:rPr>
+          <w:sz w:val="28"/>
+          <w:szCs w:val="28"/>
+        </w:rPr>
+        <w:t xml:space="preserve"> </w:t>
+      </w:r>
+      <w:r>
+        <w:rPr>
+          <w:sz w:val="28"/>
+          <w:szCs w:val="28"/>
+        </w:rPr>
+        <w:t xml:space="preserve">           </w:t>
+      </w:r>
+      <w:r>
+        <w:rPr>
+          <w:sz w:val="28"/>
+          <w:szCs w:val="28"/>
+        </w:rPr>
+        <w:t xml:space="preserve">ELSE </w:t>
+      </w:r>
+      <w:r>
+        <w:rPr>
+          <w:sz w:val="28"/>
+          <w:szCs w:val="28"/>
+        </w:rPr>
+        <w:t>IF</w:t>
+      </w:r>
+      <w:r>
+        <w:rPr>
+          <w:sz w:val="28"/>
+          <w:szCs w:val="28"/>
+        </w:rPr>
+        <w:t xml:space="preserve"> (</w:t>
+      </w:r>
+      <w:proofErr w:type="spellStart"/>
+      <w:r>
+        <w:rPr>
+          <w:sz w:val="28"/>
+          <w:szCs w:val="28"/>
+        </w:rPr>
+        <w:t>die</w:t>
+      </w:r>
+      <w:r>
+        <w:rPr>
+          <w:sz w:val="28"/>
+          <w:szCs w:val="28"/>
+        </w:rPr>
+        <w:t>mso</w:t>
+      </w:r>
+      <w:proofErr w:type="spellEnd"/>
+      <w:r>
+        <w:rPr>
+          <w:sz w:val="28"/>
+          <w:szCs w:val="28"/>
+        </w:rPr>
+        <w:t>&gt;60</w:t>
+      </w:r>
+      <w:r>
+        <w:rPr>
+          <w:sz w:val="28"/>
+          <w:szCs w:val="28"/>
+        </w:rPr>
+        <w:t>) THEN</w:t>
+      </w:r>
+    </w:p>
+    <w:p>
+      <w:pPr>
+        <w:rPr>
+          <w:sz w:val="28"/>
+          <w:szCs w:val="28"/>
+        </w:rPr>
+      </w:pPr>
+      <w:r>
+        <w:rPr>
+          <w:sz w:val="28"/>
+          <w:szCs w:val="28"/>
+        </w:rPr>
+        <w:t xml:space="preserve">      </w:t>
+      </w:r>
+      <w:r>
+        <w:rPr>
+          <w:sz w:val="28"/>
+          <w:szCs w:val="28"/>
+        </w:rPr>
+        <w:t xml:space="preserve">                 Output” </w:t>
+      </w:r>
+      <w:proofErr w:type="spellStart"/>
+      <w:r>
+        <w:rPr>
+          <w:sz w:val="28"/>
+          <w:szCs w:val="28"/>
+        </w:rPr>
+        <w:t>Loai</w:t>
+      </w:r>
+      <w:proofErr w:type="spellEnd"/>
+      <w:r>
+        <w:rPr>
+          <w:sz w:val="28"/>
+          <w:szCs w:val="28"/>
+        </w:rPr>
         <w:t xml:space="preserve"> B”</w:t>
       </w:r>
     </w:p>
@@ -289,7 +945,14 @@
           <w:sz w:val="28"/>
           <w:szCs w:val="28"/>
         </w:rPr>
-        <w:t xml:space="preserve">            ELSE IF(45&lt;=</w:t>
+        <w:t xml:space="preserve">            </w:t>
+      </w:r>
+      <w:r>
+        <w:rPr>
+          <w:sz w:val="28"/>
+          <w:szCs w:val="28"/>
+        </w:rPr>
+        <w:t>ELSE IF(</w:t>
       </w:r>
       <w:proofErr w:type="spellStart"/>
       <w:r>
@@ -305,22 +968,36 @@
           <w:sz w:val="28"/>
           <w:szCs w:val="28"/>
         </w:rPr>
-        <w:t>&lt;60) THEN</w:t>
-      </w:r>
-    </w:p>
-    <w:p>
-      <w:pPr>
-        <w:rPr>
-          <w:sz w:val="28"/>
-          <w:szCs w:val="28"/>
-        </w:rPr>
-      </w:pPr>
-      <w:r>
-        <w:rPr>
-          <w:sz w:val="28"/>
-          <w:szCs w:val="28"/>
-        </w:rPr>
-        <w:t xml:space="preserve">                        Output” </w:t>
+        <w:t>&gt;45</w:t>
+      </w:r>
+      <w:r>
+        <w:rPr>
+          <w:sz w:val="28"/>
+          <w:szCs w:val="28"/>
+        </w:rPr>
+        <w:t>) THEN</w:t>
+      </w:r>
+    </w:p>
+    <w:p>
+      <w:pPr>
+        <w:rPr>
+          <w:sz w:val="28"/>
+          <w:szCs w:val="28"/>
+        </w:rPr>
+      </w:pPr>
+      <w:r>
+        <w:rPr>
+          <w:sz w:val="28"/>
+          <w:szCs w:val="28"/>
+        </w:rPr>
+        <w:t xml:space="preserve">                       </w:t>
+      </w:r>
+      <w:r>
+        <w:rPr>
+          <w:sz w:val="28"/>
+          <w:szCs w:val="28"/>
+        </w:rPr>
+        <w:t xml:space="preserve">Output” </w:t>
       </w:r>
       <w:proofErr w:type="spellStart"/>
       <w:r>
@@ -351,7 +1028,14 @@
           <w:sz w:val="28"/>
           <w:szCs w:val="28"/>
         </w:rPr>
-        <w:t xml:space="preserve">            ELSE IF(35&lt;=</w:t>
+        <w:t xml:space="preserve">            </w:t>
+      </w:r>
+      <w:r>
+        <w:rPr>
+          <w:sz w:val="28"/>
+          <w:szCs w:val="28"/>
+        </w:rPr>
+        <w:t>ELSE IF(</w:t>
       </w:r>
       <w:proofErr w:type="spellStart"/>
       <w:r>
@@ -367,22 +1051,43 @@
           <w:sz w:val="28"/>
           <w:szCs w:val="28"/>
         </w:rPr>
-        <w:t>&lt;45) THEN</w:t>
-      </w:r>
-    </w:p>
-    <w:p>
-      <w:pPr>
-        <w:rPr>
-          <w:sz w:val="28"/>
-          <w:szCs w:val="28"/>
-        </w:rPr>
-      </w:pPr>
-      <w:r>
-        <w:rPr>
-          <w:sz w:val="28"/>
-          <w:szCs w:val="28"/>
-        </w:rPr>
-        <w:t xml:space="preserve">                        Output” </w:t>
+        <w:t>&gt;35</w:t>
+      </w:r>
+      <w:r>
+        <w:rPr>
+          <w:sz w:val="28"/>
+          <w:szCs w:val="28"/>
+        </w:rPr>
+        <w:t>) THEN</w:t>
+      </w:r>
+    </w:p>
+    <w:p>
+      <w:pPr>
+        <w:rPr>
+          <w:sz w:val="28"/>
+          <w:szCs w:val="28"/>
+        </w:rPr>
+      </w:pPr>
+      <w:r>
+        <w:rPr>
+          <w:sz w:val="28"/>
+          <w:szCs w:val="28"/>
+        </w:rPr>
+        <w:t xml:space="preserve">       </w:t>
+      </w:r>
+      <w:r>
+        <w:rPr>
+          <w:sz w:val="28"/>
+          <w:szCs w:val="28"/>
+        </w:rPr>
+        <w:t xml:space="preserve">                </w:t>
+      </w:r>
+      <w:r>
+        <w:rPr>
+          <w:sz w:val="28"/>
+          <w:szCs w:val="28"/>
+        </w:rPr>
+        <w:t xml:space="preserve">Output” </w:t>
       </w:r>
       <w:proofErr w:type="spellStart"/>
       <w:r>

</xml_diff>